<commit_message>
fix problem set 2
</commit_message>
<xml_diff>
--- a/ProblemSet2/1545566_CS60_Dulaney_Stewart_PS2.docx
+++ b/ProblemSet2/1545566_CS60_Dulaney_Stewart_PS2.docx
@@ -641,7 +641,7 @@
         <w:t xml:space="preserve">: </w:t>
       </w:r>
       <w:r>
-        <w:t>TRUCK_SERIAL_NUM</w:t>
+        <w:t>(BASE_CODE, TYPE_CODE)</w:t>
       </w:r>
     </w:p>
     <w:p>
@@ -731,6 +731,11 @@
       <w:r>
         <w:t>TYPE_DESCRIPTION</w:t>
       </w:r>
+      <w:r>
+        <w:t>, (TYPE_CODE, TYPE_DESCRIPTION)</w:t>
+      </w:r>
+      <w:bookmarkStart w:id="0" w:name="_GoBack"/>
+      <w:bookmarkEnd w:id="0"/>
     </w:p>
     <w:p>
       <w:pPr>
@@ -1079,8 +1084,8 @@
           <w:rFonts w:cs="Times New Roman"/>
         </w:rPr>
       </w:pPr>
-      <w:bookmarkStart w:id="0" w:name="OLE_LINK1"/>
-      <w:bookmarkStart w:id="1" w:name="OLE_LINK2"/>
+      <w:bookmarkStart w:id="1" w:name="OLE_LINK1"/>
+      <w:bookmarkStart w:id="2" w:name="OLE_LINK2"/>
       <w:r>
         <w:rPr>
           <w:rFonts w:cs="Times New Roman"/>
@@ -1088,8 +1093,8 @@
         <w:t>TEAM</w:t>
       </w:r>
     </w:p>
-    <w:bookmarkEnd w:id="0"/>
     <w:bookmarkEnd w:id="1"/>
+    <w:bookmarkEnd w:id="2"/>
     <w:p>
       <w:pPr>
         <w:pStyle w:val="ListParagraph"/>
@@ -9365,7 +9370,6 @@
     </w:p>
     <w:p/>
     <w:p>
-      <w:bookmarkStart w:id="2" w:name="_GoBack"/>
       <w:r>
         <w:rPr>
           <w:noProof/>
@@ -9434,7 +9438,6 @@
           </wp:anchor>
         </w:drawing>
       </w:r>
-      <w:bookmarkEnd w:id="2"/>
     </w:p>
     <w:p/>
     <w:p/>
@@ -11520,7 +11523,7 @@
     <w:lsdException w:name="Table Web 2" w:semiHidden="1" w:unhideWhenUsed="1"/>
     <w:lsdException w:name="Table Web 3" w:semiHidden="1" w:unhideWhenUsed="1"/>
     <w:lsdException w:name="Balloon Text" w:semiHidden="1" w:unhideWhenUsed="1"/>
-    <w:lsdException w:name="Table Grid" w:semiHidden="1" w:uiPriority="59" w:unhideWhenUsed="1"/>
+    <w:lsdException w:name="Table Grid" w:uiPriority="59"/>
     <w:lsdException w:name="Table Theme" w:semiHidden="1" w:unhideWhenUsed="1"/>
     <w:lsdException w:name="Placeholder Text" w:semiHidden="1"/>
     <w:lsdException w:name="No Spacing" w:uiPriority="1" w:qFormat="1"/>

</xml_diff>